<commit_message>
commit to run project
</commit_message>
<xml_diff>
--- a/ScrumEnv/Documents/Tools_list.docx
+++ b/ScrumEnv/Documents/Tools_list.docx
@@ -89,7 +89,57 @@
         <w:rPr>
           <w:lang w:val="en-US"/>
         </w:rPr>
-        <w:t>Text editor: Sublime, NotePad++</w:t>
+        <w:t xml:space="preserve">Text editor: Sublime, </w:t>
+      </w:r>
+      <w:proofErr w:type="spellStart"/>
+      <w:r>
+        <w:rPr>
+          <w:lang w:val="en-US"/>
+        </w:rPr>
+        <w:t>NotePad</w:t>
+      </w:r>
+      <w:proofErr w:type="spellEnd"/>
+      <w:r>
+        <w:rPr>
+          <w:lang w:val="en-US"/>
+        </w:rPr>
+        <w:t>++</w:t>
+      </w:r>
+    </w:p>
+    <w:p>
+      <w:pPr>
+        <w:pStyle w:val="Sansinterligne"/>
+        <w:rPr>
+          <w:lang w:val="en-US"/>
+        </w:rPr>
+      </w:pPr>
+      <w:proofErr w:type="spellStart"/>
+      <w:r>
+        <w:rPr>
+          <w:lang w:val="en-US"/>
+        </w:rPr>
+        <w:t>Caractere</w:t>
+      </w:r>
+      <w:proofErr w:type="spellEnd"/>
+      <w:r>
+        <w:rPr>
+          <w:lang w:val="en-US"/>
+        </w:rPr>
+        <w:t xml:space="preserve"> encode</w:t>
+      </w:r>
+      <w:proofErr w:type="gramStart"/>
+      <w:r>
+        <w:rPr>
+          <w:lang w:val="en-US"/>
+        </w:rPr>
+        <w:t>:UTF</w:t>
+      </w:r>
+      <w:proofErr w:type="gramEnd"/>
+      <w:r>
+        <w:rPr>
+          <w:lang w:val="en-US"/>
+        </w:rPr>
+        <w:t>-8</w:t>
       </w:r>
     </w:p>
     <w:p>
@@ -189,214 +239,10 @@
           <w:shd w:val="clear" w:color="auto" w:fill="FFFEEF"/>
           <w:lang w:val="en-US"/>
         </w:rPr>
-        <w:t>: Wamp</w:t>
-      </w:r>
-    </w:p>
-    <w:p>
-      <w:pPr>
-        <w:pStyle w:val="NormalWeb"/>
-        <w:spacing w:before="0" w:beforeAutospacing="0" w:after="0" w:afterAutospacing="0"/>
-        <w:rPr>
-          <w:rFonts w:ascii="Arial" w:hAnsi="Arial" w:cs="Arial"/>
-          <w:sz w:val="20"/>
-          <w:szCs w:val="20"/>
-          <w:lang w:val="en-US"/>
-        </w:rPr>
-      </w:pPr>
-      <w:r>
-        <w:rPr>
-          <w:rFonts w:ascii="Arial" w:hAnsi="Arial" w:cs="Arial"/>
-          <w:bCs/>
-          <w:color w:val="000000"/>
-          <w:sz w:val="20"/>
-          <w:szCs w:val="20"/>
-          <w:lang w:val="en-US"/>
-        </w:rPr>
-        <w:t>L</w:t>
-      </w:r>
-      <w:r>
-        <w:rPr>
-          <w:rFonts w:ascii="Arial" w:hAnsi="Arial" w:cs="Arial"/>
-          <w:bCs/>
-          <w:color w:val="000000"/>
-          <w:sz w:val="20"/>
-          <w:szCs w:val="20"/>
-          <w:lang w:val="en-US"/>
-        </w:rPr>
-        <w:t>anguage</w:t>
-      </w:r>
-      <w:r>
-        <w:rPr>
-          <w:rFonts w:ascii="Arial" w:hAnsi="Arial" w:cs="Arial"/>
-          <w:bCs/>
-          <w:color w:val="000000"/>
-          <w:sz w:val="20"/>
-          <w:szCs w:val="20"/>
-          <w:lang w:val="en-US"/>
-        </w:rPr>
-        <w:t>:</w:t>
-      </w:r>
-      <w:r>
-        <w:rPr>
-          <w:rFonts w:ascii="Arial" w:hAnsi="Arial" w:cs="Arial"/>
-          <w:bCs/>
-          <w:color w:val="000000"/>
-          <w:sz w:val="20"/>
-          <w:szCs w:val="20"/>
-          <w:lang w:val="en-US"/>
-        </w:rPr>
-        <w:t xml:space="preserve"> </w:t>
-      </w:r>
-      <w:r>
-        <w:rPr>
-          <w:rFonts w:ascii="Arial" w:hAnsi="Arial" w:cs="Arial"/>
-          <w:color w:val="000000"/>
-          <w:sz w:val="20"/>
-          <w:szCs w:val="20"/>
-          <w:lang w:val="en-US"/>
-        </w:rPr>
-        <w:t>php 5; sql, html5, javascript, shell.</w:t>
-      </w:r>
-    </w:p>
-    <w:p>
-      <w:pPr>
-        <w:pStyle w:val="NormalWeb"/>
-        <w:spacing w:before="0" w:beforeAutospacing="0" w:after="0" w:afterAutospacing="0"/>
-        <w:rPr>
-          <w:rFonts w:ascii="Arial" w:hAnsi="Arial" w:cs="Arial"/>
-          <w:sz w:val="20"/>
-          <w:szCs w:val="20"/>
-          <w:lang w:val="en-US"/>
-        </w:rPr>
-      </w:pPr>
-      <w:r>
-        <w:rPr>
-          <w:rFonts w:ascii="Arial" w:hAnsi="Arial" w:cs="Arial"/>
-          <w:bCs/>
-          <w:color w:val="000000"/>
-          <w:sz w:val="20"/>
-          <w:szCs w:val="20"/>
-          <w:lang w:val="en-US"/>
-        </w:rPr>
-        <w:t>Framework</w:t>
-      </w:r>
-      <w:r>
-        <w:rPr>
-          <w:rFonts w:ascii="Arial" w:hAnsi="Arial" w:cs="Arial"/>
-          <w:bCs/>
-          <w:color w:val="000000"/>
-          <w:sz w:val="20"/>
-          <w:szCs w:val="20"/>
-          <w:lang w:val="en-US"/>
-        </w:rPr>
         <w:t xml:space="preserve">: </w:t>
       </w:r>
-      <w:r>
-        <w:rPr>
-          <w:rFonts w:ascii="Arial" w:hAnsi="Arial" w:cs="Arial"/>
-          <w:bCs/>
-          <w:color w:val="000000"/>
-          <w:sz w:val="20"/>
-          <w:szCs w:val="20"/>
-          <w:lang w:val="en-US"/>
-        </w:rPr>
-        <w:t>S</w:t>
-      </w:r>
-      <w:r>
-        <w:rPr>
-          <w:rFonts w:ascii="Arial" w:hAnsi="Arial" w:cs="Arial"/>
-          <w:color w:val="000000"/>
-          <w:sz w:val="20"/>
-          <w:szCs w:val="20"/>
-          <w:lang w:val="en-US"/>
-        </w:rPr>
-        <w:t>ymfony</w:t>
-      </w:r>
-    </w:p>
-    <w:p>
-      <w:pPr>
-        <w:rPr>
-          <w:rFonts w:ascii="Arial" w:hAnsi="Arial" w:cs="Arial"/>
-          <w:lang w:val="en-US"/>
-        </w:rPr>
-      </w:pPr>
-    </w:p>
-    <w:p>
-      <w:pPr>
-        <w:pStyle w:val="Sansinterligne"/>
-        <w:rPr>
-          <w:b/>
-          <w:sz w:val="28"/>
-          <w:lang w:val="en-US"/>
-        </w:rPr>
-      </w:pPr>
-      <w:r>
-        <w:rPr>
-          <w:b/>
-          <w:sz w:val="28"/>
-          <w:lang w:val="en-US"/>
-        </w:rPr>
-        <w:t xml:space="preserve">For </w:t>
-      </w:r>
-      <w:r>
-        <w:rPr>
-          <w:b/>
-          <w:sz w:val="28"/>
-          <w:lang w:val="en-US"/>
-        </w:rPr>
-        <w:t>Linux:</w:t>
-      </w:r>
-    </w:p>
-    <w:p>
-      <w:pPr>
-        <w:pStyle w:val="Sansinterligne"/>
-        <w:rPr>
-          <w:b/>
-          <w:sz w:val="28"/>
-          <w:lang w:val="en-US"/>
-        </w:rPr>
-      </w:pPr>
-      <w:bookmarkStart w:id="0" w:name="_GoBack"/>
-      <w:bookmarkEnd w:id="0"/>
-    </w:p>
-    <w:p>
-      <w:pPr>
-        <w:pStyle w:val="Sansinterligne"/>
-        <w:rPr>
-          <w:lang w:val="en-US"/>
-        </w:rPr>
-      </w:pPr>
-      <w:r>
-        <w:rPr>
-          <w:lang w:val="en-US"/>
-        </w:rPr>
-        <w:t>Text editor: Sublime, NotePad++</w:t>
-      </w:r>
-    </w:p>
-    <w:p>
-      <w:pPr>
-        <w:pStyle w:val="Sansinterligne"/>
-        <w:rPr>
-          <w:rFonts w:ascii="Arial" w:hAnsi="Arial" w:cs="Arial"/>
-          <w:sz w:val="20"/>
-          <w:szCs w:val="20"/>
-          <w:lang w:val="en-US"/>
-        </w:rPr>
-      </w:pPr>
-      <w:r>
-        <w:rPr>
-          <w:rFonts w:ascii="Arial" w:hAnsi="Arial" w:cs="Arial"/>
-          <w:sz w:val="20"/>
-          <w:szCs w:val="20"/>
-          <w:lang w:val="en-US"/>
-        </w:rPr>
-        <w:t>Tests: Travis, Selenium</w:t>
-      </w:r>
-    </w:p>
-    <w:p>
-      <w:pPr>
-        <w:pStyle w:val="NormalWeb"/>
-        <w:spacing w:before="0" w:beforeAutospacing="0" w:after="0" w:afterAutospacing="0"/>
+      <w:proofErr w:type="spellStart"/>
+      <w:r>
         <w:rPr>
           <w:rFonts w:ascii="Arial" w:hAnsi="Arial" w:cs="Arial"/>
           <w:color w:val="242424"/>
@@ -405,6 +251,306 @@
           <w:shd w:val="clear" w:color="auto" w:fill="FFFEEF"/>
           <w:lang w:val="en-US"/>
         </w:rPr>
+        <w:t>Wamp</w:t>
+      </w:r>
+      <w:proofErr w:type="spellEnd"/>
+    </w:p>
+    <w:p>
+      <w:pPr>
+        <w:pStyle w:val="NormalWeb"/>
+        <w:spacing w:before="0" w:beforeAutospacing="0" w:after="0" w:afterAutospacing="0"/>
+        <w:rPr>
+          <w:rFonts w:ascii="Arial" w:hAnsi="Arial" w:cs="Arial"/>
+          <w:sz w:val="20"/>
+          <w:szCs w:val="20"/>
+          <w:lang w:val="en-US"/>
+        </w:rPr>
+      </w:pPr>
+      <w:r>
+        <w:rPr>
+          <w:rFonts w:ascii="Arial" w:hAnsi="Arial" w:cs="Arial"/>
+          <w:bCs/>
+          <w:color w:val="000000"/>
+          <w:sz w:val="20"/>
+          <w:szCs w:val="20"/>
+          <w:lang w:val="en-US"/>
+        </w:rPr>
+        <w:t>L</w:t>
+      </w:r>
+      <w:r>
+        <w:rPr>
+          <w:rFonts w:ascii="Arial" w:hAnsi="Arial" w:cs="Arial"/>
+          <w:bCs/>
+          <w:color w:val="000000"/>
+          <w:sz w:val="20"/>
+          <w:szCs w:val="20"/>
+          <w:lang w:val="en-US"/>
+        </w:rPr>
+        <w:t>anguage</w:t>
+      </w:r>
+      <w:r>
+        <w:rPr>
+          <w:rFonts w:ascii="Arial" w:hAnsi="Arial" w:cs="Arial"/>
+          <w:bCs/>
+          <w:color w:val="000000"/>
+          <w:sz w:val="20"/>
+          <w:szCs w:val="20"/>
+          <w:lang w:val="en-US"/>
+        </w:rPr>
+        <w:t xml:space="preserve">: </w:t>
+      </w:r>
+      <w:proofErr w:type="spellStart"/>
+      <w:r>
+        <w:rPr>
+          <w:rFonts w:ascii="Arial" w:hAnsi="Arial" w:cs="Arial"/>
+          <w:color w:val="000000"/>
+          <w:sz w:val="20"/>
+          <w:szCs w:val="20"/>
+          <w:lang w:val="en-US"/>
+        </w:rPr>
+        <w:t>php</w:t>
+      </w:r>
+      <w:proofErr w:type="spellEnd"/>
+      <w:r>
+        <w:rPr>
+          <w:rFonts w:ascii="Arial" w:hAnsi="Arial" w:cs="Arial"/>
+          <w:color w:val="000000"/>
+          <w:sz w:val="20"/>
+          <w:szCs w:val="20"/>
+          <w:lang w:val="en-US"/>
+        </w:rPr>
+        <w:t xml:space="preserve"> 5; </w:t>
+      </w:r>
+      <w:proofErr w:type="spellStart"/>
+      <w:r>
+        <w:rPr>
+          <w:rFonts w:ascii="Arial" w:hAnsi="Arial" w:cs="Arial"/>
+          <w:color w:val="000000"/>
+          <w:sz w:val="20"/>
+          <w:szCs w:val="20"/>
+          <w:lang w:val="en-US"/>
+        </w:rPr>
+        <w:t>sql</w:t>
+      </w:r>
+      <w:proofErr w:type="spellEnd"/>
+      <w:r>
+        <w:rPr>
+          <w:rFonts w:ascii="Arial" w:hAnsi="Arial" w:cs="Arial"/>
+          <w:color w:val="000000"/>
+          <w:sz w:val="20"/>
+          <w:szCs w:val="20"/>
+          <w:lang w:val="en-US"/>
+        </w:rPr>
+        <w:t xml:space="preserve">, html5, </w:t>
+      </w:r>
+      <w:proofErr w:type="spellStart"/>
+      <w:r>
+        <w:rPr>
+          <w:rFonts w:ascii="Arial" w:hAnsi="Arial" w:cs="Arial"/>
+          <w:color w:val="000000"/>
+          <w:sz w:val="20"/>
+          <w:szCs w:val="20"/>
+          <w:lang w:val="en-US"/>
+        </w:rPr>
+        <w:t>javascript</w:t>
+      </w:r>
+      <w:proofErr w:type="spellEnd"/>
+      <w:r>
+        <w:rPr>
+          <w:rFonts w:ascii="Arial" w:hAnsi="Arial" w:cs="Arial"/>
+          <w:color w:val="000000"/>
+          <w:sz w:val="20"/>
+          <w:szCs w:val="20"/>
+          <w:lang w:val="en-US"/>
+        </w:rPr>
+        <w:t>, shell.</w:t>
+      </w:r>
+    </w:p>
+    <w:p>
+      <w:pPr>
+        <w:pStyle w:val="NormalWeb"/>
+        <w:spacing w:before="0" w:beforeAutospacing="0" w:after="0" w:afterAutospacing="0"/>
+        <w:rPr>
+          <w:rFonts w:ascii="Arial" w:hAnsi="Arial" w:cs="Arial"/>
+          <w:sz w:val="20"/>
+          <w:szCs w:val="20"/>
+          <w:lang w:val="en-US"/>
+        </w:rPr>
+      </w:pPr>
+      <w:r>
+        <w:rPr>
+          <w:rFonts w:ascii="Arial" w:hAnsi="Arial" w:cs="Arial"/>
+          <w:bCs/>
+          <w:color w:val="000000"/>
+          <w:sz w:val="20"/>
+          <w:szCs w:val="20"/>
+          <w:lang w:val="en-US"/>
+        </w:rPr>
+        <w:t>Framework</w:t>
+      </w:r>
+      <w:r>
+        <w:rPr>
+          <w:rFonts w:ascii="Arial" w:hAnsi="Arial" w:cs="Arial"/>
+          <w:bCs/>
+          <w:color w:val="000000"/>
+          <w:sz w:val="20"/>
+          <w:szCs w:val="20"/>
+          <w:lang w:val="en-US"/>
+        </w:rPr>
+        <w:t xml:space="preserve">: </w:t>
+      </w:r>
+      <w:proofErr w:type="spellStart"/>
+      <w:r>
+        <w:rPr>
+          <w:rFonts w:ascii="Arial" w:hAnsi="Arial" w:cs="Arial"/>
+          <w:bCs/>
+          <w:color w:val="000000"/>
+          <w:sz w:val="20"/>
+          <w:szCs w:val="20"/>
+          <w:lang w:val="en-US"/>
+        </w:rPr>
+        <w:t>S</w:t>
+      </w:r>
+      <w:r>
+        <w:rPr>
+          <w:rFonts w:ascii="Arial" w:hAnsi="Arial" w:cs="Arial"/>
+          <w:color w:val="000000"/>
+          <w:sz w:val="20"/>
+          <w:szCs w:val="20"/>
+          <w:lang w:val="en-US"/>
+        </w:rPr>
+        <w:t>ymfony</w:t>
+      </w:r>
+      <w:proofErr w:type="spellEnd"/>
+    </w:p>
+    <w:p>
+      <w:pPr>
+        <w:rPr>
+          <w:rFonts w:ascii="Arial" w:hAnsi="Arial" w:cs="Arial"/>
+          <w:lang w:val="en-US"/>
+        </w:rPr>
+      </w:pPr>
+    </w:p>
+    <w:p>
+      <w:pPr>
+        <w:pStyle w:val="Sansinterligne"/>
+        <w:rPr>
+          <w:b/>
+          <w:sz w:val="28"/>
+          <w:lang w:val="en-US"/>
+        </w:rPr>
+      </w:pPr>
+      <w:r>
+        <w:rPr>
+          <w:b/>
+          <w:sz w:val="28"/>
+          <w:lang w:val="en-US"/>
+        </w:rPr>
+        <w:t xml:space="preserve">For </w:t>
+      </w:r>
+      <w:r>
+        <w:rPr>
+          <w:b/>
+          <w:sz w:val="28"/>
+          <w:lang w:val="en-US"/>
+        </w:rPr>
+        <w:t>Linux:</w:t>
+      </w:r>
+    </w:p>
+    <w:p>
+      <w:pPr>
+        <w:pStyle w:val="Sansinterligne"/>
+        <w:rPr>
+          <w:b/>
+          <w:sz w:val="28"/>
+          <w:lang w:val="en-US"/>
+        </w:rPr>
+      </w:pPr>
+    </w:p>
+    <w:p>
+      <w:pPr>
+        <w:pStyle w:val="Sansinterligne"/>
+        <w:rPr>
+          <w:lang w:val="en-US"/>
+        </w:rPr>
+      </w:pPr>
+      <w:r>
+        <w:rPr>
+          <w:lang w:val="en-US"/>
+        </w:rPr>
+        <w:t xml:space="preserve">Text editor: Sublime, </w:t>
+      </w:r>
+      <w:proofErr w:type="spellStart"/>
+      <w:r>
+        <w:rPr>
+          <w:lang w:val="en-US"/>
+        </w:rPr>
+        <w:t>NotePad</w:t>
+      </w:r>
+      <w:proofErr w:type="spellEnd"/>
+      <w:r>
+        <w:rPr>
+          <w:lang w:val="en-US"/>
+        </w:rPr>
+        <w:t>++</w:t>
+      </w:r>
+    </w:p>
+    <w:p>
+      <w:pPr>
+        <w:pStyle w:val="Sansinterligne"/>
+        <w:rPr>
+          <w:lang w:val="en-US"/>
+        </w:rPr>
+      </w:pPr>
+      <w:proofErr w:type="spellStart"/>
+      <w:r>
+        <w:rPr>
+          <w:lang w:val="en-US"/>
+        </w:rPr>
+        <w:t>Caractere</w:t>
+      </w:r>
+      <w:proofErr w:type="spellEnd"/>
+      <w:r>
+        <w:rPr>
+          <w:lang w:val="en-US"/>
+        </w:rPr>
+        <w:t xml:space="preserve"> encode:UTF-8</w:t>
+      </w:r>
+      <w:bookmarkStart w:id="0" w:name="_GoBack"/>
+      <w:bookmarkEnd w:id="0"/>
+    </w:p>
+    <w:p>
+      <w:pPr>
+        <w:pStyle w:val="Sansinterligne"/>
+        <w:rPr>
+          <w:rFonts w:ascii="Arial" w:hAnsi="Arial" w:cs="Arial"/>
+          <w:sz w:val="20"/>
+          <w:szCs w:val="20"/>
+          <w:lang w:val="en-US"/>
+        </w:rPr>
+      </w:pPr>
+      <w:r>
+        <w:rPr>
+          <w:rFonts w:ascii="Arial" w:hAnsi="Arial" w:cs="Arial"/>
+          <w:sz w:val="20"/>
+          <w:szCs w:val="20"/>
+          <w:lang w:val="en-US"/>
+        </w:rPr>
+        <w:t>Tests: Travis, Selenium</w:t>
+      </w:r>
+    </w:p>
+    <w:p>
+      <w:pPr>
+        <w:pStyle w:val="NormalWeb"/>
+        <w:spacing w:before="0" w:beforeAutospacing="0" w:after="0" w:afterAutospacing="0"/>
+        <w:rPr>
+          <w:rFonts w:ascii="Arial" w:hAnsi="Arial" w:cs="Arial"/>
+          <w:color w:val="242424"/>
+          <w:sz w:val="18"/>
+          <w:szCs w:val="18"/>
+          <w:shd w:val="clear" w:color="auto" w:fill="FFFEEF"/>
+          <w:lang w:val="en-US"/>
+        </w:rPr>
       </w:pPr>
       <w:r>
         <w:rPr>
@@ -528,15 +674,71 @@
         </w:rPr>
         <w:t xml:space="preserve">: </w:t>
       </w:r>
-      <w:r>
-        <w:rPr>
-          <w:rFonts w:ascii="Arial" w:hAnsi="Arial" w:cs="Arial"/>
-          <w:color w:val="000000"/>
-          <w:sz w:val="20"/>
-          <w:szCs w:val="20"/>
-          <w:lang w:val="en-US"/>
-        </w:rPr>
-        <w:t>php 5; sql, html5, javascript, shell.</w:t>
+      <w:proofErr w:type="spellStart"/>
+      <w:r>
+        <w:rPr>
+          <w:rFonts w:ascii="Arial" w:hAnsi="Arial" w:cs="Arial"/>
+          <w:color w:val="000000"/>
+          <w:sz w:val="20"/>
+          <w:szCs w:val="20"/>
+          <w:lang w:val="en-US"/>
+        </w:rPr>
+        <w:t>php</w:t>
+      </w:r>
+      <w:proofErr w:type="spellEnd"/>
+      <w:r>
+        <w:rPr>
+          <w:rFonts w:ascii="Arial" w:hAnsi="Arial" w:cs="Arial"/>
+          <w:color w:val="000000"/>
+          <w:sz w:val="20"/>
+          <w:szCs w:val="20"/>
+          <w:lang w:val="en-US"/>
+        </w:rPr>
+        <w:t xml:space="preserve"> 5; </w:t>
+      </w:r>
+      <w:proofErr w:type="spellStart"/>
+      <w:r>
+        <w:rPr>
+          <w:rFonts w:ascii="Arial" w:hAnsi="Arial" w:cs="Arial"/>
+          <w:color w:val="000000"/>
+          <w:sz w:val="20"/>
+          <w:szCs w:val="20"/>
+          <w:lang w:val="en-US"/>
+        </w:rPr>
+        <w:t>sql</w:t>
+      </w:r>
+      <w:proofErr w:type="spellEnd"/>
+      <w:r>
+        <w:rPr>
+          <w:rFonts w:ascii="Arial" w:hAnsi="Arial" w:cs="Arial"/>
+          <w:color w:val="000000"/>
+          <w:sz w:val="20"/>
+          <w:szCs w:val="20"/>
+          <w:lang w:val="en-US"/>
+        </w:rPr>
+        <w:t xml:space="preserve">, html5, </w:t>
+      </w:r>
+      <w:proofErr w:type="spellStart"/>
+      <w:r>
+        <w:rPr>
+          <w:rFonts w:ascii="Arial" w:hAnsi="Arial" w:cs="Arial"/>
+          <w:color w:val="000000"/>
+          <w:sz w:val="20"/>
+          <w:szCs w:val="20"/>
+          <w:lang w:val="en-US"/>
+        </w:rPr>
+        <w:t>javascript</w:t>
+      </w:r>
+      <w:proofErr w:type="spellEnd"/>
+      <w:r>
+        <w:rPr>
+          <w:rFonts w:ascii="Arial" w:hAnsi="Arial" w:cs="Arial"/>
+          <w:color w:val="000000"/>
+          <w:sz w:val="20"/>
+          <w:szCs w:val="20"/>
+          <w:lang w:val="en-US"/>
+        </w:rPr>
+        <w:t>, shell.</w:t>
       </w:r>
     </w:p>
     <w:p>
@@ -572,6 +774,7 @@
         </w:rPr>
         <w:t xml:space="preserve">: </w:t>
       </w:r>
+      <w:proofErr w:type="spellStart"/>
       <w:r>
         <w:rPr>
           <w:rFonts w:ascii="Arial" w:hAnsi="Arial" w:cs="Arial"/>
@@ -592,6 +795,7 @@
         </w:rPr>
         <w:t>ymfony</w:t>
       </w:r>
+      <w:proofErr w:type="spellEnd"/>
     </w:p>
     <w:p>
       <w:pPr>

</xml_diff>